<commit_message>
File Unity e TODO
- Modifiche da parte di Unity
- Aggiornamento lista TODO
</commit_message>
<xml_diff>
--- a/TODO.docx
+++ b/TODO.docx
@@ -32,6 +32,18 @@
         </w:numPr>
       </w:pPr>
       <w:r>
+        <w:t>Controllare inquadratura Camera</w:t>
+      </w:r>
+    </w:p>
+    <w:p>
+      <w:pPr>
+        <w:pStyle w:val="Paragrafoelenco"/>
+        <w:numPr>
+          <w:ilvl w:val="0"/>
+          <w:numId w:val="1"/>
+        </w:numPr>
+      </w:pPr>
+      <w:r>
         <w:t>Migliorare gestione scene:</w:t>
       </w:r>
     </w:p>
@@ -74,7 +86,49 @@
         <w:t xml:space="preserve"> (definire uno stato di Pausa per i componenti della scena)</w:t>
       </w:r>
       <w:r>
-        <w:t xml:space="preserve"> *</w:t>
+        <w:t>:</w:t>
+      </w:r>
+    </w:p>
+    <w:p>
+      <w:pPr>
+        <w:pStyle w:val="Paragrafoelenco"/>
+        <w:numPr>
+          <w:ilvl w:val="2"/>
+          <w:numId w:val="1"/>
+        </w:numPr>
+      </w:pPr>
+      <w:r>
+        <w:t xml:space="preserve">Mettere in pausa lo </w:t>
+      </w:r>
+      <w:proofErr w:type="spellStart"/>
+      <w:r>
+        <w:t>Spawn</w:t>
+      </w:r>
+      <w:proofErr w:type="spellEnd"/>
+      <w:r>
+        <w:t xml:space="preserve"> (cambiare</w:t>
+      </w:r>
+      <w:r>
+        <w:t xml:space="preserve"> unità di riferimento per il </w:t>
+      </w:r>
+      <w:proofErr w:type="spellStart"/>
+      <w:r>
+        <w:t>cooldown</w:t>
+      </w:r>
+      <w:proofErr w:type="spellEnd"/>
+      <w:r>
+        <w:t xml:space="preserve">: </w:t>
+      </w:r>
+      <w:proofErr w:type="spellStart"/>
+      <w:r>
+        <w:t>framerate</w:t>
+      </w:r>
+      <w:proofErr w:type="spellEnd"/>
+      <w:r>
+        <w:t xml:space="preserve"> -&gt; secondi</w:t>
+      </w:r>
+      <w:r>
+        <w:t>) e il Background</w:t>
       </w:r>
     </w:p>
     <w:p>
@@ -108,8 +162,14 @@
           <w:ilvl w:val="0"/>
           <w:numId w:val="1"/>
         </w:numPr>
-      </w:pPr>
-      <w:r>
+        <w:rPr>
+          <w:strike/>
+        </w:rPr>
+      </w:pPr>
+      <w:r>
+        <w:rPr>
+          <w:strike/>
+        </w:rPr>
         <w:t>Implementare sistema dello Score</w:t>
       </w:r>
     </w:p>
@@ -133,8 +193,14 @@
           <w:ilvl w:val="0"/>
           <w:numId w:val="1"/>
         </w:numPr>
-      </w:pPr>
-      <w:r>
+        <w:rPr>
+          <w:strike/>
+        </w:rPr>
+      </w:pPr>
+      <w:r>
+        <w:rPr>
+          <w:strike/>
+        </w:rPr>
         <w:t>Migliorare collider</w:t>
       </w:r>
     </w:p>
@@ -145,8 +211,14 @@
           <w:ilvl w:val="0"/>
           <w:numId w:val="1"/>
         </w:numPr>
-      </w:pPr>
-      <w:r>
+        <w:rPr>
+          <w:strike/>
+        </w:rPr>
+      </w:pPr>
+      <w:r>
+        <w:rPr>
+          <w:strike/>
+        </w:rPr>
         <w:t>Risolvere problema dell’immortalità</w:t>
       </w:r>
     </w:p>
@@ -171,324 +243,417 @@
         </w:numPr>
       </w:pPr>
       <w:r>
-        <w:t xml:space="preserve">Aggiustare animazione </w:t>
-      </w:r>
-      <w:proofErr w:type="spellStart"/>
-      <w:r>
-        <w:t>Parry</w:t>
-      </w:r>
-      <w:proofErr w:type="spellEnd"/>
-    </w:p>
-    <w:p>
-      <w:pPr>
-        <w:pStyle w:val="Paragrafoelenco"/>
-        <w:numPr>
-          <w:ilvl w:val="0"/>
-          <w:numId w:val="1"/>
-        </w:numPr>
-      </w:pPr>
-      <w:r>
-        <w:t>Settare proprietà gameplay:</w:t>
-      </w:r>
-    </w:p>
-    <w:p>
-      <w:pPr>
-        <w:pStyle w:val="Paragrafoelenco"/>
-        <w:numPr>
-          <w:ilvl w:val="1"/>
-          <w:numId w:val="1"/>
-        </w:numPr>
-      </w:pPr>
-      <w:r>
-        <w:t>Velocità</w:t>
-      </w:r>
-    </w:p>
-    <w:p>
-      <w:pPr>
-        <w:pStyle w:val="Paragrafoelenco"/>
-        <w:numPr>
-          <w:ilvl w:val="1"/>
-          <w:numId w:val="1"/>
-        </w:numPr>
-      </w:pPr>
-      <w:proofErr w:type="spellStart"/>
-      <w:r>
-        <w:t>Fire</w:t>
-      </w:r>
-      <w:proofErr w:type="spellEnd"/>
-      <w:r>
-        <w:t xml:space="preserve"> rate</w:t>
-      </w:r>
-    </w:p>
-    <w:p>
-      <w:pPr>
-        <w:pStyle w:val="Paragrafoelenco"/>
-        <w:numPr>
-          <w:ilvl w:val="1"/>
-          <w:numId w:val="1"/>
-        </w:numPr>
-      </w:pPr>
-      <w:r>
-        <w:t>Velocità proiettile</w:t>
-      </w:r>
-    </w:p>
-    <w:p>
-      <w:pPr>
-        <w:pStyle w:val="Titolo1"/>
-      </w:pPr>
-      <w:r>
-        <w:t>Nemici:</w:t>
-      </w:r>
-    </w:p>
-    <w:p>
-      <w:pPr>
-        <w:pStyle w:val="Paragrafoelenco"/>
-        <w:numPr>
-          <w:ilvl w:val="0"/>
-          <w:numId w:val="1"/>
-        </w:numPr>
-      </w:pPr>
-      <w:r>
-        <w:t xml:space="preserve">Distruzione </w:t>
-      </w:r>
-      <w:proofErr w:type="spellStart"/>
-      <w:r>
-        <w:t>GameObject</w:t>
-      </w:r>
-      <w:proofErr w:type="spellEnd"/>
-      <w:r>
-        <w:t xml:space="preserve"> oltre la camera</w:t>
-      </w:r>
-    </w:p>
-    <w:p>
-      <w:pPr>
-        <w:pStyle w:val="Paragrafoelenco"/>
-        <w:numPr>
-          <w:ilvl w:val="0"/>
-          <w:numId w:val="1"/>
-        </w:numPr>
-      </w:pPr>
-      <w:r>
-        <w:t>Movimento nemici</w:t>
-      </w:r>
-    </w:p>
-    <w:p>
-      <w:pPr>
-        <w:pStyle w:val="Paragrafoelenco"/>
-        <w:numPr>
-          <w:ilvl w:val="1"/>
-          <w:numId w:val="1"/>
-        </w:numPr>
-      </w:pPr>
-      <w:r>
-        <w:t>Velocità</w:t>
-      </w:r>
-    </w:p>
-    <w:p>
-      <w:pPr>
-        <w:pStyle w:val="Paragrafoelenco"/>
-        <w:numPr>
-          <w:ilvl w:val="1"/>
-          <w:numId w:val="1"/>
-        </w:numPr>
-      </w:pPr>
-      <w:r>
-        <w:t xml:space="preserve">Gestione del </w:t>
-      </w:r>
-      <w:proofErr w:type="spellStart"/>
-      <w:r>
-        <w:t>facing</w:t>
-      </w:r>
-      <w:proofErr w:type="spellEnd"/>
-      <w:r>
-        <w:t xml:space="preserve"> verso il player</w:t>
-      </w:r>
-    </w:p>
-    <w:p>
-      <w:pPr>
-        <w:pStyle w:val="Paragrafoelenco"/>
-        <w:numPr>
-          <w:ilvl w:val="0"/>
-          <w:numId w:val="1"/>
-        </w:numPr>
-      </w:pPr>
-      <w:r>
-        <w:t>Implementare azioni Boss (</w:t>
-      </w:r>
-      <w:proofErr w:type="spellStart"/>
-      <w:r>
-        <w:t>Dash</w:t>
-      </w:r>
-      <w:proofErr w:type="spellEnd"/>
-      <w:r>
-        <w:t xml:space="preserve">, </w:t>
-      </w:r>
-      <w:proofErr w:type="spellStart"/>
-      <w:r>
-        <w:t>ZigZag</w:t>
-      </w:r>
-      <w:proofErr w:type="spellEnd"/>
-      <w:r>
-        <w:t>)</w:t>
-      </w:r>
-    </w:p>
-    <w:p>
-      <w:pPr>
-        <w:pStyle w:val="Paragrafoelenco"/>
-        <w:numPr>
-          <w:ilvl w:val="0"/>
-          <w:numId w:val="1"/>
-        </w:numPr>
-      </w:pPr>
-      <w:r>
-        <w:t>Danni da contatto</w:t>
-      </w:r>
-    </w:p>
-    <w:p>
-      <w:pPr>
-        <w:pStyle w:val="Paragrafoelenco"/>
-        <w:numPr>
-          <w:ilvl w:val="0"/>
-          <w:numId w:val="1"/>
-        </w:numPr>
-      </w:pPr>
-      <w:r>
-        <w:t xml:space="preserve">Sistema di </w:t>
-      </w:r>
-      <w:proofErr w:type="spellStart"/>
-      <w:r>
-        <w:t>Spawn</w:t>
-      </w:r>
-      <w:proofErr w:type="spellEnd"/>
-    </w:p>
-    <w:p>
-      <w:pPr>
-        <w:pStyle w:val="Paragrafoelenco"/>
-        <w:numPr>
-          <w:ilvl w:val="0"/>
-          <w:numId w:val="1"/>
-        </w:numPr>
-      </w:pPr>
-      <w:r>
-        <w:t>Direzione proiettili</w:t>
-      </w:r>
-    </w:p>
-    <w:p>
-      <w:pPr>
-        <w:pStyle w:val="Paragrafoelenco"/>
-        <w:numPr>
-          <w:ilvl w:val="0"/>
-          <w:numId w:val="1"/>
-        </w:numPr>
-      </w:pPr>
-      <w:r>
-        <w:t>Animazion</w:t>
-      </w:r>
-      <w:r>
-        <w:t>i</w:t>
-      </w:r>
-    </w:p>
-    <w:p>
-      <w:pPr>
-        <w:pStyle w:val="Titolo1"/>
-      </w:pPr>
-      <w:r>
-        <w:t>Altro:</w:t>
-      </w:r>
-    </w:p>
-    <w:p>
-      <w:pPr>
-        <w:pStyle w:val="Paragrafoelenco"/>
-        <w:numPr>
-          <w:ilvl w:val="0"/>
-          <w:numId w:val="2"/>
-        </w:numPr>
-        <w:rPr>
-          <w:strike/>
-        </w:rPr>
-      </w:pPr>
-      <w:r>
-        <w:rPr>
-          <w:strike/>
-        </w:rPr>
-        <w:t xml:space="preserve">Permettere modifica dei valori del gameplay (velocità, </w:t>
-      </w:r>
-      <w:proofErr w:type="spellStart"/>
-      <w:r>
-        <w:rPr>
-          <w:strike/>
-        </w:rPr>
-        <w:t>fire</w:t>
-      </w:r>
-      <w:proofErr w:type="spellEnd"/>
-      <w:r>
-        <w:rPr>
-          <w:strike/>
-        </w:rPr>
-        <w:t xml:space="preserve"> rate, </w:t>
-      </w:r>
-      <w:proofErr w:type="spellStart"/>
-      <w:r>
-        <w:rPr>
-          <w:strike/>
-        </w:rPr>
-        <w:t>fire</w:t>
-      </w:r>
-      <w:proofErr w:type="spellEnd"/>
-      <w:r>
-        <w:rPr>
-          <w:strike/>
-        </w:rPr>
-        <w:t xml:space="preserve"> </w:t>
-      </w:r>
-      <w:proofErr w:type="spellStart"/>
-      <w:r>
-        <w:rPr>
-          <w:strike/>
-        </w:rPr>
-        <w:t>cooldown</w:t>
-      </w:r>
-      <w:proofErr w:type="spellEnd"/>
-      <w:r>
-        <w:rPr>
-          <w:strike/>
-        </w:rPr>
-        <w:t>) tramite l’</w:t>
-      </w:r>
-      <w:proofErr w:type="spellStart"/>
-      <w:r>
-        <w:rPr>
-          <w:strike/>
-        </w:rPr>
-        <w:t>Inspector</w:t>
-      </w:r>
-      <w:proofErr w:type="spellEnd"/>
-      <w:r>
-        <w:rPr>
-          <w:strike/>
-        </w:rPr>
-        <w:t xml:space="preserve"> </w:t>
-      </w:r>
-    </w:p>
-    <w:p>
-      <w:pPr>
-        <w:pStyle w:val="Paragrafoelenco"/>
-        <w:numPr>
-          <w:ilvl w:val="0"/>
-          <w:numId w:val="2"/>
-        </w:numPr>
-      </w:pPr>
-      <w:r>
-        <w:t>Decidere se caricare proiettili dal Resources oppure precaricarli tramite gli script</w:t>
+        <w:t xml:space="preserve">Sistemare direzione </w:t>
       </w:r>
       <w:bookmarkStart w:id="0" w:name="_GoBack"/>
       <w:bookmarkEnd w:id="0"/>
+      <w:proofErr w:type="spellStart"/>
+      <w:r>
+        <w:t>Parry</w:t>
+      </w:r>
+      <w:proofErr w:type="spellEnd"/>
+    </w:p>
+    <w:p>
+      <w:pPr>
+        <w:pStyle w:val="Paragrafoelenco"/>
+        <w:numPr>
+          <w:ilvl w:val="0"/>
+          <w:numId w:val="1"/>
+        </w:numPr>
+        <w:rPr>
+          <w:strike/>
+        </w:rPr>
+      </w:pPr>
+      <w:r>
+        <w:rPr>
+          <w:strike/>
+        </w:rPr>
+        <w:t xml:space="preserve">Aggiustare animazione </w:t>
+      </w:r>
+      <w:proofErr w:type="spellStart"/>
+      <w:r>
+        <w:rPr>
+          <w:strike/>
+        </w:rPr>
+        <w:t>Parry</w:t>
+      </w:r>
+      <w:proofErr w:type="spellEnd"/>
+    </w:p>
+    <w:p>
+      <w:pPr>
+        <w:pStyle w:val="Paragrafoelenco"/>
+        <w:numPr>
+          <w:ilvl w:val="0"/>
+          <w:numId w:val="1"/>
+        </w:numPr>
+      </w:pPr>
+      <w:r>
+        <w:t>Settare proprietà gameplay:</w:t>
+      </w:r>
+    </w:p>
+    <w:p>
+      <w:pPr>
+        <w:pStyle w:val="Paragrafoelenco"/>
+        <w:numPr>
+          <w:ilvl w:val="1"/>
+          <w:numId w:val="1"/>
+        </w:numPr>
+      </w:pPr>
+      <w:r>
+        <w:t>Velocità</w:t>
+      </w:r>
+    </w:p>
+    <w:p>
+      <w:pPr>
+        <w:pStyle w:val="Paragrafoelenco"/>
+        <w:numPr>
+          <w:ilvl w:val="1"/>
+          <w:numId w:val="1"/>
+        </w:numPr>
+      </w:pPr>
+      <w:proofErr w:type="spellStart"/>
+      <w:r>
+        <w:t>Fire</w:t>
+      </w:r>
+      <w:proofErr w:type="spellEnd"/>
+      <w:r>
+        <w:t xml:space="preserve"> rate</w:t>
+      </w:r>
+    </w:p>
+    <w:p>
+      <w:pPr>
+        <w:pStyle w:val="Paragrafoelenco"/>
+        <w:numPr>
+          <w:ilvl w:val="1"/>
+          <w:numId w:val="1"/>
+        </w:numPr>
+      </w:pPr>
+      <w:r>
+        <w:t>Velocità proiettile</w:t>
+      </w:r>
     </w:p>
     <w:p>
       <w:pPr>
         <w:pStyle w:val="Titolo1"/>
       </w:pPr>
       <w:r>
+        <w:t>Nemici:</w:t>
+      </w:r>
+    </w:p>
+    <w:p>
+      <w:pPr>
+        <w:pStyle w:val="Paragrafoelenco"/>
+        <w:numPr>
+          <w:ilvl w:val="0"/>
+          <w:numId w:val="1"/>
+        </w:numPr>
+        <w:rPr>
+          <w:strike/>
+        </w:rPr>
+      </w:pPr>
+      <w:r>
+        <w:rPr>
+          <w:strike/>
+        </w:rPr>
+        <w:t xml:space="preserve">Distruzione </w:t>
+      </w:r>
+      <w:proofErr w:type="spellStart"/>
+      <w:r>
+        <w:rPr>
+          <w:strike/>
+        </w:rPr>
+        <w:t>GameObject</w:t>
+      </w:r>
+      <w:proofErr w:type="spellEnd"/>
+      <w:r>
+        <w:rPr>
+          <w:strike/>
+        </w:rPr>
+        <w:t xml:space="preserve"> oltre la camera</w:t>
+      </w:r>
+    </w:p>
+    <w:p>
+      <w:pPr>
+        <w:pStyle w:val="Paragrafoelenco"/>
+        <w:numPr>
+          <w:ilvl w:val="0"/>
+          <w:numId w:val="1"/>
+        </w:numPr>
+      </w:pPr>
+      <w:r>
+        <w:t>Movimento nemici</w:t>
+      </w:r>
+    </w:p>
+    <w:p>
+      <w:pPr>
+        <w:pStyle w:val="Paragrafoelenco"/>
+        <w:numPr>
+          <w:ilvl w:val="1"/>
+          <w:numId w:val="1"/>
+        </w:numPr>
+      </w:pPr>
+      <w:r>
+        <w:t>Velocità</w:t>
+      </w:r>
+    </w:p>
+    <w:p>
+      <w:pPr>
+        <w:pStyle w:val="Paragrafoelenco"/>
+        <w:numPr>
+          <w:ilvl w:val="1"/>
+          <w:numId w:val="1"/>
+        </w:numPr>
+      </w:pPr>
+      <w:r>
+        <w:t xml:space="preserve">Gestione del </w:t>
+      </w:r>
+      <w:proofErr w:type="spellStart"/>
+      <w:r>
+        <w:t>facing</w:t>
+      </w:r>
+      <w:proofErr w:type="spellEnd"/>
+      <w:r>
+        <w:t xml:space="preserve"> verso il player</w:t>
+      </w:r>
+    </w:p>
+    <w:p>
+      <w:pPr>
+        <w:pStyle w:val="Paragrafoelenco"/>
+        <w:numPr>
+          <w:ilvl w:val="0"/>
+          <w:numId w:val="1"/>
+        </w:numPr>
+      </w:pPr>
+      <w:r>
+        <w:t>Implementare azioni Boss (</w:t>
+      </w:r>
+      <w:proofErr w:type="spellStart"/>
+      <w:r>
+        <w:t>Dash</w:t>
+      </w:r>
+      <w:proofErr w:type="spellEnd"/>
+      <w:r>
+        <w:t xml:space="preserve">, </w:t>
+      </w:r>
+      <w:proofErr w:type="spellStart"/>
+      <w:r>
+        <w:t>ZigZag</w:t>
+      </w:r>
+      <w:proofErr w:type="spellEnd"/>
+      <w:r>
+        <w:t>)</w:t>
+      </w:r>
+    </w:p>
+    <w:p>
+      <w:pPr>
+        <w:pStyle w:val="Paragrafoelenco"/>
+        <w:numPr>
+          <w:ilvl w:val="0"/>
+          <w:numId w:val="1"/>
+        </w:numPr>
+        <w:rPr>
+          <w:strike/>
+        </w:rPr>
+      </w:pPr>
+      <w:r>
+        <w:rPr>
+          <w:strike/>
+        </w:rPr>
+        <w:t>Danni da contatto</w:t>
+      </w:r>
+    </w:p>
+    <w:p>
+      <w:pPr>
+        <w:pStyle w:val="Paragrafoelenco"/>
+        <w:numPr>
+          <w:ilvl w:val="0"/>
+          <w:numId w:val="1"/>
+        </w:numPr>
+      </w:pPr>
+      <w:r>
+        <w:t xml:space="preserve">Sistema di </w:t>
+      </w:r>
+      <w:proofErr w:type="spellStart"/>
+      <w:r>
+        <w:t>Spawn</w:t>
+      </w:r>
+      <w:proofErr w:type="spellEnd"/>
+      <w:r>
+        <w:t xml:space="preserve"> (sistemare prima gameplay e poi testing):</w:t>
+      </w:r>
+    </w:p>
+    <w:p>
+      <w:pPr>
+        <w:pStyle w:val="Paragrafoelenco"/>
+        <w:numPr>
+          <w:ilvl w:val="1"/>
+          <w:numId w:val="1"/>
+        </w:numPr>
+      </w:pPr>
+      <w:r>
+        <w:t>Punto di partenza e arrivo</w:t>
+      </w:r>
+    </w:p>
+    <w:p>
+      <w:pPr>
+        <w:pStyle w:val="Paragrafoelenco"/>
+        <w:numPr>
+          <w:ilvl w:val="1"/>
+          <w:numId w:val="1"/>
+        </w:numPr>
+      </w:pPr>
+      <w:proofErr w:type="spellStart"/>
+      <w:r>
+        <w:t>PauseMode</w:t>
+      </w:r>
+      <w:proofErr w:type="spellEnd"/>
+    </w:p>
+    <w:p>
+      <w:pPr>
+        <w:pStyle w:val="Paragrafoelenco"/>
+        <w:numPr>
+          <w:ilvl w:val="1"/>
+          <w:numId w:val="1"/>
+        </w:numPr>
+      </w:pPr>
+      <w:r>
+        <w:t xml:space="preserve">Definire diversi livelli (aumentando punti e velocità di </w:t>
+      </w:r>
+      <w:proofErr w:type="spellStart"/>
+      <w:r>
+        <w:t>spawn</w:t>
+      </w:r>
+      <w:proofErr w:type="spellEnd"/>
+      <w:r>
+        <w:t>)</w:t>
+      </w:r>
+    </w:p>
+    <w:p>
+      <w:pPr>
+        <w:pStyle w:val="Paragrafoelenco"/>
+        <w:numPr>
+          <w:ilvl w:val="0"/>
+          <w:numId w:val="1"/>
+        </w:numPr>
+      </w:pPr>
+      <w:r>
+        <w:t>Direzione proiettili</w:t>
+      </w:r>
+    </w:p>
+    <w:p>
+      <w:pPr>
+        <w:pStyle w:val="Paragrafoelenco"/>
+        <w:numPr>
+          <w:ilvl w:val="0"/>
+          <w:numId w:val="1"/>
+        </w:numPr>
+      </w:pPr>
+      <w:r>
+        <w:t>Animazion</w:t>
+      </w:r>
+      <w:r>
+        <w:t>i</w:t>
+      </w:r>
+    </w:p>
+    <w:p>
+      <w:pPr>
+        <w:pStyle w:val="Titolo1"/>
+      </w:pPr>
+      <w:r>
+        <w:t>Altro:</w:t>
+      </w:r>
+    </w:p>
+    <w:p>
+      <w:pPr>
+        <w:pStyle w:val="Paragrafoelenco"/>
+        <w:numPr>
+          <w:ilvl w:val="0"/>
+          <w:numId w:val="2"/>
+        </w:numPr>
+        <w:rPr>
+          <w:strike/>
+        </w:rPr>
+      </w:pPr>
+      <w:r>
+        <w:rPr>
+          <w:strike/>
+        </w:rPr>
+        <w:t xml:space="preserve">Permettere modifica dei valori del gameplay (velocità, </w:t>
+      </w:r>
+      <w:proofErr w:type="spellStart"/>
+      <w:r>
+        <w:rPr>
+          <w:strike/>
+        </w:rPr>
+        <w:t>fire</w:t>
+      </w:r>
+      <w:proofErr w:type="spellEnd"/>
+      <w:r>
+        <w:rPr>
+          <w:strike/>
+        </w:rPr>
+        <w:t xml:space="preserve"> rate, </w:t>
+      </w:r>
+      <w:proofErr w:type="spellStart"/>
+      <w:r>
+        <w:rPr>
+          <w:strike/>
+        </w:rPr>
+        <w:t>fire</w:t>
+      </w:r>
+      <w:proofErr w:type="spellEnd"/>
+      <w:r>
+        <w:rPr>
+          <w:strike/>
+        </w:rPr>
+        <w:t xml:space="preserve"> </w:t>
+      </w:r>
+      <w:proofErr w:type="spellStart"/>
+      <w:r>
+        <w:rPr>
+          <w:strike/>
+        </w:rPr>
+        <w:t>cooldown</w:t>
+      </w:r>
+      <w:proofErr w:type="spellEnd"/>
+      <w:r>
+        <w:rPr>
+          <w:strike/>
+        </w:rPr>
+        <w:t>) tramite l’</w:t>
+      </w:r>
+      <w:proofErr w:type="spellStart"/>
+      <w:r>
+        <w:rPr>
+          <w:strike/>
+        </w:rPr>
+        <w:t>Inspector</w:t>
+      </w:r>
+      <w:proofErr w:type="spellEnd"/>
+      <w:r>
+        <w:rPr>
+          <w:strike/>
+        </w:rPr>
+        <w:t xml:space="preserve"> </w:t>
+      </w:r>
+    </w:p>
+    <w:p>
+      <w:pPr>
+        <w:pStyle w:val="Paragrafoelenco"/>
+        <w:numPr>
+          <w:ilvl w:val="0"/>
+          <w:numId w:val="2"/>
+        </w:numPr>
+      </w:pPr>
+      <w:r>
+        <w:t>Decidere se caricare proiettili dal Resources oppure precaricarli tramite gli script</w:t>
+      </w:r>
+    </w:p>
+    <w:p>
+      <w:pPr>
+        <w:pStyle w:val="Titolo1"/>
+      </w:pPr>
+      <w:r>
         <w:t>Power Up</w:t>
       </w:r>
       <w:r>
@@ -533,6 +698,7 @@
         </w:numPr>
       </w:pPr>
       <w:r>
+        <w:lastRenderedPageBreak/>
         <w:t>Ottenimento</w:t>
       </w:r>
     </w:p>
@@ -607,7 +773,7 @@
         <w:rFonts w:ascii="Courier New" w:hAnsi="Courier New" w:cs="Courier New" w:hint="default"/>
       </w:rPr>
     </w:lvl>
-    <w:lvl w:ilvl="2" w:tplc="04100005" w:tentative="1">
+    <w:lvl w:ilvl="2" w:tplc="04100005">
       <w:start w:val="1"/>
       <w:numFmt w:val="bullet"/>
       <w:lvlText w:val=""/>

</xml_diff>